<commit_message>
Update DSA presentation and graph notes
Revised the DSA.pptx presentation and Graph data structure note.docx with new or updated content. These changes may include corrections, additional explanations, or improved formatting.
</commit_message>
<xml_diff>
--- a/Data Structure & Algorithm PDF/Graph data structure note.docx
+++ b/Data Structure & Algorithm PDF/Graph data structure note.docx
@@ -133,12 +133,28 @@
     </w:p>
     <w:p>
       <w:r>
-        <w:t>- **Connected Components (Undirected Graphs)**: Uses DFS or BFS to identify groups of nodes where each node is reachable from others in the group.</w:t>
-      </w:r>
-    </w:p>
-    <w:p>
-      <w:r>
-        <w:t>- **Strongly Connected Components (Directed Graphs)**:</w:t>
+        <w:t xml:space="preserve">- **Connected Components (Undirected </w:t>
+      </w:r>
+      <w:proofErr w:type="gramStart"/>
+      <w:r>
+        <w:t>Graphs)*</w:t>
+      </w:r>
+      <w:proofErr w:type="gramEnd"/>
+      <w:r>
+        <w:t>*: Uses DFS or BFS to identify groups of nodes where each node is reachable from others in the group.</w:t>
+      </w:r>
+    </w:p>
+    <w:p>
+      <w:r>
+        <w:t xml:space="preserve">- **Strongly Connected Components (Directed </w:t>
+      </w:r>
+      <w:proofErr w:type="gramStart"/>
+      <w:r>
+        <w:t>Graphs)*</w:t>
+      </w:r>
+      <w:proofErr w:type="gramEnd"/>
+      <w:r>
+        <w:t>*:</w:t>
       </w:r>
     </w:p>
     <w:p>
@@ -182,7 +198,15 @@
     </w:p>
     <w:p>
       <w:r>
-        <w:t>- **Ford-Fulkerson Algorithm (Max Flow)**: Computes maximum flow in a flow network using augmenting paths, often implemented with BFS (Edmonds-Karp variant).</w:t>
+        <w:t xml:space="preserve">- **Ford-Fulkerson Algorithm (Max </w:t>
+      </w:r>
+      <w:proofErr w:type="gramStart"/>
+      <w:r>
+        <w:t>Flow)*</w:t>
+      </w:r>
+      <w:proofErr w:type="gramEnd"/>
+      <w:r>
+        <w:t>*: Computes maximum flow in a flow network using augmenting paths, often implemented with BFS (Edmonds-Karp variant).</w:t>
       </w:r>
     </w:p>
     <w:p>
@@ -308,7 +332,15 @@
     </w:p>
     <w:p>
       <w:r>
-        <w:t>- **Complexity**: Efficiency varies (e.g., Dijkstra’s with a priority queue is O((V + E) log V), while Floyd-</w:t>
+        <w:t xml:space="preserve">- **Complexity**: Efficiency varies (e.g., Dijkstra’s with a priority queue is </w:t>
+      </w:r>
+      <w:proofErr w:type="gramStart"/>
+      <w:r>
+        <w:t>O(</w:t>
+      </w:r>
+      <w:proofErr w:type="gramEnd"/>
+      <w:r>
+        <w:t>(V + E) log V), while Floyd-</w:t>
       </w:r>
       <w:proofErr w:type="spellStart"/>
       <w:r>
@@ -330,7 +362,20 @@
     <w:p/>
     <w:p/>
     <w:p>
-      <w:r>
+      <w:pPr>
+        <w:jc w:val="both"/>
+        <w:rPr>
+          <w:b/>
+          <w:bCs/>
+          <w:color w:val="FF0000"/>
+        </w:rPr>
+      </w:pPr>
+      <w:r>
+        <w:rPr>
+          <w:b/>
+          <w:bCs/>
+          <w:color w:val="FF0000"/>
+        </w:rPr>
         <w:lastRenderedPageBreak/>
         <w:t>Point 5 from the previous response refers to **Combinatorial Optimization Techniques**, which focus on solving optimization problems where the solution space consists of discrete combinations of choices. These problems often involve selecting, arranging, or partitioning discrete elements (e.g., nodes, edges, or subsets) to optimize an objective function, typically under constraints. Common examples include scheduling, routing, and graph-based problems like the Traveling Salesman Problem (TSP). Below is a detailed description of combinatorial optimization, its techniques, associated algorithms, and their characteristics.</w:t>
       </w:r>
@@ -381,7 +426,15 @@
     <w:p/>
     <w:p>
       <w:r>
-        <w:t>#### 1. **Branch and Bound**</w:t>
+        <w:t xml:space="preserve">#### 1. **Branch and </w:t>
+      </w:r>
+      <w:proofErr w:type="gramStart"/>
+      <w:r>
+        <w:t>Bound</w:t>
+      </w:r>
+      <w:proofErr w:type="gramEnd"/>
+      <w:r>
+        <w:t>**</w:t>
       </w:r>
     </w:p>
     <w:p>
@@ -443,7 +496,15 @@
     </w:p>
     <w:p>
       <w:r>
-        <w:t xml:space="preserve">  - **Knapsack Problem (0/1 or Fractional)**: Builds a table to determine the optimal subset of items maximizing value within a weight constraint.</w:t>
+        <w:t xml:space="preserve">  - **Knapsack Problem (0/1 or </w:t>
+      </w:r>
+      <w:proofErr w:type="gramStart"/>
+      <w:r>
+        <w:t>Fractional)*</w:t>
+      </w:r>
+      <w:proofErr w:type="gramEnd"/>
+      <w:r>
+        <w:t>*: Builds a table to determine the optimal subset of items maximizing value within a weight constraint.</w:t>
       </w:r>
     </w:p>
     <w:p>
@@ -692,7 +753,15 @@
     </w:p>
     <w:p>
       <w:r>
-        <w:t>If you’d like a chart comparing these algorithms (e.g., time complexity, optimality guarantees, or suitability for specific problems), please provide specific metrics or data (e.g., problem sizes, runtimes). For example, I could create a bar chart comparing the time complexities (e.g., O(E log V) for Kruskal’s vs. O(n²2ⁿ) for Held-Karp) using Chart.js.</w:t>
+        <w:t xml:space="preserve">If you’d like a chart comparing these algorithms (e.g., time complexity, optimality guarantees, or suitability for specific problems), please provide specific metrics or data (e.g., problem sizes, runtimes). For example, I could create a bar chart comparing the time complexities (e.g., </w:t>
+      </w:r>
+      <w:proofErr w:type="gramStart"/>
+      <w:r>
+        <w:t>O(</w:t>
+      </w:r>
+      <w:proofErr w:type="gramEnd"/>
+      <w:r>
+        <w:t>E log V) for Kruskal’s vs. O(n²2ⁿ) for Held-Karp) using Chart.js.</w:t>
       </w:r>
     </w:p>
     <w:p/>

</xml_diff>